<commit_message>
Replication files complete. Now working on SCM.
</commit_message>
<xml_diff>
--- a/Replication files/2_Multiple_OLS.docx
+++ b/Replication files/2_Multiple_OLS.docx
@@ -59,6 +59,11 @@
               <w:pStyle w:val="NormalWeb"/>
               <w:spacing w:before="0" w:beforeAutospacing="0" w:after="160" w:afterAutospacing="0"/>
               <w:jc w:val="both"/>
+              <w:rPr>
+                <w:color w:val="000000"/>
+                <w:sz w:val="22"/>
+                <w:szCs w:val="22"/>
+              </w:rPr>
             </w:pPr>
             <w:r>
               <w:rPr>
@@ -67,7 +72,25 @@
                 <w:sz w:val="22"/>
                 <w:szCs w:val="22"/>
               </w:rPr>
-              <w:t xml:space="preserve">Our second approach (Table 2) is a multivariate OLS analysis, observing the robustness of this effect subject to </w:t>
+              <w:t xml:space="preserve">Our second approach (Table </w:t>
+            </w:r>
+            <w:r>
+              <w:rPr>
+                <w:rFonts w:ascii="Arial" w:hAnsi="Arial" w:cs="Arial"/>
+                <w:color w:val="000000"/>
+                <w:sz w:val="22"/>
+                <w:szCs w:val="22"/>
+              </w:rPr>
+              <w:t>3</w:t>
+            </w:r>
+            <w:r>
+              <w:rPr>
+                <w:rFonts w:ascii="Arial" w:hAnsi="Arial" w:cs="Arial"/>
+                <w:color w:val="000000"/>
+                <w:sz w:val="22"/>
+                <w:szCs w:val="22"/>
+              </w:rPr>
+              <w:t xml:space="preserve">) is a multivariate OLS analysis, observing the robustness of this effect subject to </w:t>
             </w:r>
             <w:r>
               <w:rPr>
@@ -87,82 +110,34 @@
                 <w:sz w:val="22"/>
                 <w:szCs w:val="22"/>
               </w:rPr>
-              <w:t>. For this analysis, we implement an inverse hyperbolic sine (HIS) transformation on the FDI variable instead of a log+1 transformation. Due to the shape of the function, this serves both to include negative datapoints in the model and smooth out the marginal effect of changes at both extremes. </w:t>
-            </w:r>
-          </w:p>
-          <w:p>
-            <w:pPr>
-              <w:pStyle w:val="NormalWeb"/>
-              <w:spacing w:before="0" w:beforeAutospacing="0" w:after="160" w:afterAutospacing="0"/>
-              <w:jc w:val="both"/>
-              <w:rPr>
-                <w:rFonts w:ascii="Arial" w:hAnsi="Arial" w:cs="Arial"/>
-                <w:color w:val="000000"/>
-                <w:sz w:val="22"/>
-                <w:szCs w:val="22"/>
-              </w:rPr>
-            </w:pPr>
-            <w:r>
-              <w:rPr>
-                <w:rFonts w:ascii="Arial" w:hAnsi="Arial" w:cs="Arial"/>
-                <w:color w:val="000000"/>
-                <w:sz w:val="22"/>
-                <w:szCs w:val="22"/>
-              </w:rPr>
-              <w:t>First, we run a series of models, testing the durability of the association between the independent variable (log+1 percentage increase in flights) and the key dependent variable (IHS-transformed real FDI) when isolating different versions of the GDP covariate. While the association was not significant in more than one model (the European geographic subset reported below), this is likely owing to the IHS transformation itself, which produces a wide gap between large negative and large positive datapoints, making OLS residuals much larger. This may also be due to the small magnitude of the resulting estimates, falling at between 0.0004 and 0.001 in the below specifications. However, some of the models produced joint significance of the dependent variables, which shows the strength of passengers as a predictor in conjunction with both logged real GDP in USD and logged nominal GDP in international dollars. Most optimistically, we also see that the models are consistent with each other—each estimated approximately 8-11% FDI growth to be associated with a 200% increase in flights. For the below specifications, none of the coefficients were negative, despite being so close to zero, indicating precision of this estimated effect.</w:t>
-            </w:r>
-          </w:p>
-          <w:p>
-            <w:pPr>
-              <w:spacing w:after="160" w:line="259" w:lineRule="auto"/>
-              <w:contextualSpacing/>
-              <w:jc w:val="both"/>
-              <w:rPr>
-                <w:b/>
-                <w:smallCaps/>
-              </w:rPr>
-            </w:pPr>
-            <w:r>
-              <w:rPr>
-                <w:b/>
-                <w:smallCaps/>
-              </w:rPr>
-              <w:t xml:space="preserve">Table </w:t>
-            </w:r>
-            <w:r>
-              <w:rPr>
-                <w:b/>
-                <w:smallCaps/>
-              </w:rPr>
-              <w:t>2</w:t>
-            </w:r>
-          </w:p>
-          <w:p>
-            <w:pPr>
-              <w:spacing w:after="160" w:line="259" w:lineRule="auto"/>
-              <w:contextualSpacing/>
-              <w:jc w:val="both"/>
-              <w:rPr>
-                <w:smallCaps/>
-              </w:rPr>
-            </w:pPr>
-            <w:r>
-              <w:rPr>
-                <w:b/>
-                <w:bCs/>
-                <w:smallCaps/>
-                <w:color w:val="000000"/>
-              </w:rPr>
-              <w:t>OLS regressions of Percentage change FDI on passengers flying into the country</w:t>
-            </w:r>
-            <w:r>
-              <w:rPr>
-                <w:b/>
-                <w:bCs/>
-                <w:smallCaps/>
-                <w:color w:val="000000"/>
-              </w:rPr>
-              <w:t>, HIS transformation</w:t>
+              <w:t>. For this analysis, we implement an inverse hyperbolic sine (</w:t>
+            </w:r>
+            <w:r>
+              <w:rPr>
+                <w:rFonts w:ascii="Arial" w:hAnsi="Arial" w:cs="Arial"/>
+                <w:color w:val="000000"/>
+                <w:sz w:val="22"/>
+                <w:szCs w:val="22"/>
+              </w:rPr>
+              <w:t>IHS</w:t>
+            </w:r>
+            <w:r>
+              <w:rPr>
+                <w:rFonts w:ascii="Arial" w:hAnsi="Arial" w:cs="Arial"/>
+                <w:color w:val="000000"/>
+                <w:sz w:val="22"/>
+                <w:szCs w:val="22"/>
+              </w:rPr>
+              <w:t>) transformation on the FDI variable instead of a log+1 transformation. Due to the shape of the function, this serves both to include negative datapoints in the model and smooth out the marginal effect of changes at both extremes. </w:t>
+            </w:r>
+            <w:r>
+              <w:rPr>
+                <w:rFonts w:ascii="Arial" w:hAnsi="Arial" w:cs="Arial"/>
+                <w:color w:val="000000"/>
+                <w:sz w:val="22"/>
+                <w:szCs w:val="22"/>
+              </w:rPr>
+              <w:t xml:space="preserve"> </w:t>
             </w:r>
           </w:p>
           <w:p>
@@ -177,44 +152,181 @@
                 <w:color w:val="000000"/>
                 <w:sz w:val="22"/>
                 <w:szCs w:val="22"/>
-                <w:bdr w:val="none" w:sz="0" w:space="0" w:color="auto" w:frame="1"/>
-              </w:rPr>
-              <w:fldChar w:fldCharType="begin"/>
-            </w:r>
-            <w:r>
-              <w:rPr>
-                <w:rFonts w:ascii="Arial" w:hAnsi="Arial" w:cs="Arial"/>
-                <w:color w:val="000000"/>
-                <w:sz w:val="22"/>
-                <w:szCs w:val="22"/>
-                <w:bdr w:val="none" w:sz="0" w:space="0" w:color="auto" w:frame="1"/>
-              </w:rPr>
-              <w:instrText xml:space="preserve"> INCLUDEPICTURE "https://lh7-rt.googleusercontent.com/docsz/AD_4nXewOEBsIeH0d7cmKWJZHrL-mB8SSuFGL-TjZkkl6NJkW0QMwOJZExSOmywqu7dfPPua_D9jTW6Vy_mywV0hPKXKkgpfavDakrclF0mSdKeVC6mTHNg9F9oUjcesnWBS9pfnwNRuXEcz1ZNpjPTnhRBCCcQ?key=p1wGRXIsyfhF7ExMudEVJQ" \* MERGEFORMATINET </w:instrText>
-            </w:r>
-            <w:r>
-              <w:rPr>
-                <w:rFonts w:ascii="Arial" w:hAnsi="Arial" w:cs="Arial"/>
-                <w:color w:val="000000"/>
-                <w:sz w:val="22"/>
-                <w:szCs w:val="22"/>
-                <w:bdr w:val="none" w:sz="0" w:space="0" w:color="auto" w:frame="1"/>
-              </w:rPr>
-              <w:fldChar w:fldCharType="separate"/>
-            </w:r>
-            <w:r>
-              <w:rPr>
-                <w:rFonts w:ascii="Arial" w:hAnsi="Arial" w:cs="Arial"/>
+              </w:rPr>
+              <w:t xml:space="preserve">First, we run a series of models, testing the durability of the association between the independent variable (percentage increase in flights) and the key dependent variable (IHS-transformed real FDI) when isolating different versions of the GDP covariate. While the association was not significant, this is likely owing to the IHS transformation itself, which produces a wide gap between large negative and large positive datapoints, making OLS residuals much larger. Most optimistically, we see that the models are consistent with each other—each estimated approximately </w:t>
+            </w:r>
+            <w:r>
+              <w:rPr>
+                <w:rFonts w:ascii="Arial" w:hAnsi="Arial" w:cs="Arial"/>
+                <w:color w:val="000000"/>
+                <w:sz w:val="22"/>
+                <w:szCs w:val="22"/>
+              </w:rPr>
+              <w:t>7-13</w:t>
+            </w:r>
+            <w:r>
+              <w:rPr>
+                <w:rFonts w:ascii="Arial" w:hAnsi="Arial" w:cs="Arial"/>
+                <w:color w:val="000000"/>
+                <w:sz w:val="22"/>
+                <w:szCs w:val="22"/>
+              </w:rPr>
+              <w:t xml:space="preserve">% FDI growth to be associated with </w:t>
+            </w:r>
+            <w:r>
+              <w:rPr>
+                <w:rFonts w:ascii="Arial" w:hAnsi="Arial" w:cs="Arial"/>
+                <w:color w:val="000000"/>
+                <w:sz w:val="22"/>
+                <w:szCs w:val="22"/>
+              </w:rPr>
+              <w:t>each</w:t>
+            </w:r>
+            <w:r>
+              <w:rPr>
+                <w:rFonts w:ascii="Arial" w:hAnsi="Arial" w:cs="Arial"/>
+                <w:color w:val="000000"/>
+                <w:sz w:val="22"/>
+                <w:szCs w:val="22"/>
+              </w:rPr>
+              <w:t xml:space="preserve"> </w:t>
+            </w:r>
+            <w:r>
+              <w:rPr>
+                <w:rFonts w:ascii="Arial" w:hAnsi="Arial" w:cs="Arial"/>
+                <w:color w:val="000000"/>
+                <w:sz w:val="22"/>
+                <w:szCs w:val="22"/>
+              </w:rPr>
+              <w:t>1</w:t>
+            </w:r>
+            <w:r>
+              <w:rPr>
+                <w:rFonts w:ascii="Arial" w:hAnsi="Arial" w:cs="Arial"/>
+                <w:color w:val="000000"/>
+                <w:sz w:val="22"/>
+                <w:szCs w:val="22"/>
+              </w:rPr>
+              <w:t>00% increase in flights</w:t>
+            </w:r>
+            <w:r>
+              <w:rPr>
+                <w:rFonts w:ascii="Arial" w:hAnsi="Arial" w:cs="Arial"/>
+                <w:color w:val="000000"/>
+                <w:sz w:val="22"/>
+                <w:szCs w:val="22"/>
+              </w:rPr>
+              <w:t xml:space="preserve"> (doubling)</w:t>
+            </w:r>
+            <w:r>
+              <w:rPr>
+                <w:rFonts w:ascii="Arial" w:hAnsi="Arial" w:cs="Arial"/>
+                <w:color w:val="000000"/>
+                <w:sz w:val="22"/>
+                <w:szCs w:val="22"/>
+              </w:rPr>
+              <w:t>. For the below specifications, none of the coefficients were negative, indicating precision of this estimated effect.</w:t>
+            </w:r>
+            <w:r>
+              <w:rPr>
+                <w:rFonts w:ascii="Arial" w:hAnsi="Arial" w:cs="Arial"/>
+                <w:color w:val="000000"/>
+                <w:sz w:val="22"/>
+                <w:szCs w:val="22"/>
+              </w:rPr>
+              <w:t xml:space="preserve"> </w:t>
+            </w:r>
+          </w:p>
+          <w:p>
+            <w:pPr>
+              <w:spacing w:after="160" w:line="259" w:lineRule="auto"/>
+              <w:contextualSpacing/>
+              <w:jc w:val="both"/>
+              <w:rPr>
+                <w:b/>
+                <w:smallCaps/>
+              </w:rPr>
+            </w:pPr>
+            <w:r>
+              <w:rPr>
+                <w:b/>
+                <w:smallCaps/>
+              </w:rPr>
+              <w:t xml:space="preserve">Table </w:t>
+            </w:r>
+            <w:r>
+              <w:rPr>
+                <w:b/>
+                <w:smallCaps/>
+              </w:rPr>
+              <w:t>3</w:t>
+            </w:r>
+          </w:p>
+          <w:p>
+            <w:pPr>
+              <w:spacing w:after="160" w:line="259" w:lineRule="auto"/>
+              <w:contextualSpacing/>
+              <w:jc w:val="both"/>
+              <w:rPr>
+                <w:smallCaps/>
+              </w:rPr>
+            </w:pPr>
+            <w:r>
+              <w:rPr>
+                <w:b/>
+                <w:bCs/>
+                <w:smallCaps/>
+                <w:color w:val="000000"/>
+              </w:rPr>
+              <w:lastRenderedPageBreak/>
+              <w:t xml:space="preserve">OLS regressions of </w:t>
+            </w:r>
+            <w:r>
+              <w:rPr>
+                <w:b/>
+                <w:bCs/>
+                <w:smallCaps/>
+                <w:color w:val="000000"/>
+              </w:rPr>
+              <w:t xml:space="preserve">IHS-Transformed </w:t>
+            </w:r>
+            <w:r>
+              <w:rPr>
+                <w:b/>
+                <w:bCs/>
+                <w:smallCaps/>
+                <w:color w:val="000000"/>
+              </w:rPr>
+              <w:t>FDI on passengers flying into the country</w:t>
+            </w:r>
+            <w:r>
+              <w:rPr>
+                <w:b/>
+                <w:bCs/>
+                <w:smallCaps/>
+                <w:color w:val="000000"/>
+              </w:rPr>
+              <w:t>, HIS transformation</w:t>
+            </w:r>
+            <w:r>
+              <w:rPr>
+                <w:b/>
+                <w:bCs/>
+                <w:smallCaps/>
+                <w:color w:val="000000"/>
+              </w:rPr>
+              <w:br/>
+            </w:r>
+            <w:r>
+              <w:rPr>
+                <w:smallCaps/>
                 <w:noProof/>
-                <w:color w:val="000000"/>
-                <w:sz w:val="22"/>
-                <w:szCs w:val="22"/>
-                <w:bdr w:val="none" w:sz="0" w:space="0" w:color="auto" w:frame="1"/>
               </w:rPr>
               <w:drawing>
-                <wp:inline distT="0" distB="0" distL="0" distR="0" wp14:anchorId="1934C4C9" wp14:editId="186E0C0B">
-                  <wp:extent cx="5943600" cy="3093085"/>
-                  <wp:effectExtent l="0" t="0" r="0" b="5715"/>
-                  <wp:docPr id="1174606916" name="Picture 4" descr="A white sheet with black numbers and letters&#10;&#10;Description automatically generated with medium confidence"/>
+                <wp:inline distT="0" distB="0" distL="0" distR="0" wp14:anchorId="10E3ABE1" wp14:editId="00D85197">
+                  <wp:extent cx="5943600" cy="5575935"/>
+                  <wp:effectExtent l="0" t="0" r="0" b="0"/>
+                  <wp:docPr id="328984313" name="Picture 4" descr="A screenshot of a spreadsheet&#10;&#10;Description automatically generated"/>
                   <wp:cNvGraphicFramePr>
                     <a:graphicFrameLocks xmlns:a="http://schemas.openxmlformats.org/drawingml/2006/main" noChangeAspect="1"/>
                   </wp:cNvGraphicFramePr>
@@ -222,36 +334,29 @@
                     <a:graphicData uri="http://schemas.openxmlformats.org/drawingml/2006/picture">
                       <pic:pic xmlns:pic="http://schemas.openxmlformats.org/drawingml/2006/picture">
                         <pic:nvPicPr>
-                          <pic:cNvPr id="1174606916" name="Picture 4" descr="A white sheet with black numbers and letters&#10;&#10;Description automatically generated with medium confidence"/>
-                          <pic:cNvPicPr>
-                            <a:picLocks noChangeAspect="1" noChangeArrowheads="1"/>
-                          </pic:cNvPicPr>
+                          <pic:cNvPr id="328984313" name="Picture 4" descr="A screenshot of a spreadsheet&#10;&#10;Description automatically generated"/>
+                          <pic:cNvPicPr/>
                         </pic:nvPicPr>
                         <pic:blipFill>
-                          <a:blip r:embed="rId4" cstate="print">
+                          <a:blip r:embed="rId5">
                             <a:extLst>
                               <a:ext uri="{28A0092B-C50C-407E-A947-70E740481C1C}">
                                 <a14:useLocalDpi xmlns:a14="http://schemas.microsoft.com/office/drawing/2010/main" val="0"/>
                               </a:ext>
                             </a:extLst>
                           </a:blip>
-                          <a:srcRect/>
                           <a:stretch>
                             <a:fillRect/>
                           </a:stretch>
                         </pic:blipFill>
-                        <pic:spPr bwMode="auto">
+                        <pic:spPr>
                           <a:xfrm>
                             <a:off x="0" y="0"/>
-                            <a:ext cx="5943600" cy="3093085"/>
+                            <a:ext cx="5943600" cy="5575935"/>
                           </a:xfrm>
                           <a:prstGeom prst="rect">
                             <a:avLst/>
                           </a:prstGeom>
-                          <a:noFill/>
-                          <a:ln>
-                            <a:noFill/>
-                          </a:ln>
                         </pic:spPr>
                       </pic:pic>
                     </a:graphicData>
@@ -259,16 +364,6 @@
                 </wp:inline>
               </w:drawing>
             </w:r>
-            <w:r>
-              <w:rPr>
-                <w:rFonts w:ascii="Arial" w:hAnsi="Arial" w:cs="Arial"/>
-                <w:color w:val="000000"/>
-                <w:sz w:val="22"/>
-                <w:szCs w:val="22"/>
-                <w:bdr w:val="none" w:sz="0" w:space="0" w:color="auto" w:frame="1"/>
-              </w:rPr>
-              <w:fldChar w:fldCharType="end"/>
-            </w:r>
           </w:p>
           <w:p>
             <w:pPr>
@@ -289,8 +384,180 @@
                 <w:sz w:val="22"/>
                 <w:szCs w:val="22"/>
               </w:rPr>
-              <w:lastRenderedPageBreak/>
-              <w:t xml:space="preserve">As a further robustness check, we run the same models with different relevant subsets of countries (European countries, Lower-Middle-Income Countries as specified by the World Bank, and Middle-Income Countries, also as specified by the World Bank). The estimates were also consistent with the IHS-transformed real FDI estimates. For instance, see the results in Table 3 from an N=689 subset of the dataset </w:t>
+              <w:t xml:space="preserve">As a further robustness check, we run the same models with different relevant subsets of countries (European countries, Lower-Middle-Income Countries as specified by the World Bank, and Middle-Income Countries, also as specified by the World Bank). The estimates were also </w:t>
+            </w:r>
+            <w:r>
+              <w:rPr>
+                <w:rFonts w:ascii="Arial" w:hAnsi="Arial" w:cs="Arial"/>
+                <w:color w:val="000000"/>
+                <w:sz w:val="22"/>
+                <w:szCs w:val="22"/>
+              </w:rPr>
+              <w:t xml:space="preserve">largely </w:t>
+            </w:r>
+            <w:r>
+              <w:rPr>
+                <w:rFonts w:ascii="Arial" w:hAnsi="Arial" w:cs="Arial"/>
+                <w:color w:val="000000"/>
+                <w:sz w:val="22"/>
+                <w:szCs w:val="22"/>
+              </w:rPr>
+              <w:t>consistent with the IHS-transformed real FDI estimates</w:t>
+            </w:r>
+            <w:r>
+              <w:rPr>
+                <w:rFonts w:ascii="Arial" w:hAnsi="Arial" w:cs="Arial"/>
+                <w:color w:val="000000"/>
+                <w:sz w:val="22"/>
+                <w:szCs w:val="22"/>
+              </w:rPr>
+              <w:t>, yet some insignificant negative coefficients appeared</w:t>
+            </w:r>
+            <w:r>
+              <w:rPr>
+                <w:rFonts w:ascii="Arial" w:hAnsi="Arial" w:cs="Arial"/>
+                <w:color w:val="000000"/>
+                <w:sz w:val="22"/>
+                <w:szCs w:val="22"/>
+              </w:rPr>
+              <w:t xml:space="preserve"> for </w:t>
+            </w:r>
+            <w:r>
+              <w:rPr>
+                <w:rFonts w:ascii="Arial" w:hAnsi="Arial" w:cs="Arial"/>
+                <w:color w:val="000000"/>
+                <w:sz w:val="22"/>
+                <w:szCs w:val="22"/>
+              </w:rPr>
+              <w:t>Lo</w:t>
+            </w:r>
+            <w:r>
+              <w:rPr>
+                <w:rFonts w:ascii="Arial" w:hAnsi="Arial" w:cs="Arial"/>
+                <w:color w:val="000000"/>
+                <w:sz w:val="22"/>
+                <w:szCs w:val="22"/>
+              </w:rPr>
+              <w:t>wer-</w:t>
+            </w:r>
+            <w:r>
+              <w:rPr>
+                <w:rFonts w:ascii="Arial" w:hAnsi="Arial" w:cs="Arial"/>
+                <w:color w:val="000000"/>
+                <w:sz w:val="22"/>
+                <w:szCs w:val="22"/>
+              </w:rPr>
+              <w:t>M</w:t>
+            </w:r>
+            <w:r>
+              <w:rPr>
+                <w:rFonts w:ascii="Arial" w:hAnsi="Arial" w:cs="Arial"/>
+                <w:color w:val="000000"/>
+                <w:sz w:val="22"/>
+                <w:szCs w:val="22"/>
+              </w:rPr>
+              <w:t>iddle-</w:t>
+            </w:r>
+            <w:r>
+              <w:rPr>
+                <w:rFonts w:ascii="Arial" w:hAnsi="Arial" w:cs="Arial"/>
+                <w:color w:val="000000"/>
+                <w:sz w:val="22"/>
+                <w:szCs w:val="22"/>
+              </w:rPr>
+              <w:t>I</w:t>
+            </w:r>
+            <w:r>
+              <w:rPr>
+                <w:rFonts w:ascii="Arial" w:hAnsi="Arial" w:cs="Arial"/>
+                <w:color w:val="000000"/>
+                <w:sz w:val="22"/>
+                <w:szCs w:val="22"/>
+              </w:rPr>
+              <w:t xml:space="preserve">ncome countries (not </w:t>
+            </w:r>
+            <w:proofErr w:type="gramStart"/>
+            <w:r>
+              <w:rPr>
+                <w:rFonts w:ascii="Arial" w:hAnsi="Arial" w:cs="Arial"/>
+                <w:color w:val="000000"/>
+                <w:sz w:val="22"/>
+                <w:szCs w:val="22"/>
+              </w:rPr>
+              <w:t>middle income</w:t>
+            </w:r>
+            <w:proofErr w:type="gramEnd"/>
+            <w:r>
+              <w:rPr>
+                <w:rFonts w:ascii="Arial" w:hAnsi="Arial" w:cs="Arial"/>
+                <w:color w:val="000000"/>
+                <w:sz w:val="22"/>
+                <w:szCs w:val="22"/>
+              </w:rPr>
+              <w:t xml:space="preserve"> countries)</w:t>
+            </w:r>
+            <w:r>
+              <w:rPr>
+                <w:rFonts w:ascii="Arial" w:hAnsi="Arial" w:cs="Arial"/>
+                <w:color w:val="000000"/>
+                <w:sz w:val="22"/>
+                <w:szCs w:val="22"/>
+              </w:rPr>
+              <w:t xml:space="preserve">. </w:t>
+            </w:r>
+            <w:r>
+              <w:rPr>
+                <w:rFonts w:ascii="Arial" w:hAnsi="Arial" w:cs="Arial"/>
+                <w:color w:val="000000"/>
+                <w:sz w:val="22"/>
+                <w:szCs w:val="22"/>
+              </w:rPr>
+              <w:t>See</w:t>
+            </w:r>
+            <w:r>
+              <w:rPr>
+                <w:rFonts w:ascii="Arial" w:hAnsi="Arial" w:cs="Arial"/>
+                <w:color w:val="000000"/>
+                <w:sz w:val="22"/>
+                <w:szCs w:val="22"/>
+              </w:rPr>
+              <w:t xml:space="preserve"> the results in Table </w:t>
+            </w:r>
+            <w:r>
+              <w:rPr>
+                <w:rFonts w:ascii="Arial" w:hAnsi="Arial" w:cs="Arial"/>
+                <w:color w:val="000000"/>
+                <w:sz w:val="22"/>
+                <w:szCs w:val="22"/>
+              </w:rPr>
+              <w:t>4</w:t>
+            </w:r>
+            <w:r>
+              <w:rPr>
+                <w:rFonts w:ascii="Arial" w:hAnsi="Arial" w:cs="Arial"/>
+                <w:color w:val="000000"/>
+                <w:sz w:val="22"/>
+                <w:szCs w:val="22"/>
+              </w:rPr>
+              <w:t xml:space="preserve"> from an N=</w:t>
+            </w:r>
+            <w:r>
+              <w:rPr>
+                <w:rFonts w:ascii="Arial" w:hAnsi="Arial" w:cs="Arial"/>
+                <w:color w:val="000000"/>
+                <w:sz w:val="22"/>
+                <w:szCs w:val="22"/>
+              </w:rPr>
+              <w:t>607</w:t>
+            </w:r>
+            <w:r>
+              <w:rPr>
+                <w:rFonts w:ascii="Arial" w:hAnsi="Arial" w:cs="Arial"/>
+                <w:color w:val="000000"/>
+                <w:sz w:val="22"/>
+                <w:szCs w:val="22"/>
+              </w:rPr>
+              <w:t xml:space="preserve"> subset of the dataset </w:t>
             </w:r>
             <w:r>
               <w:rPr>
@@ -310,7 +577,52 @@
                 <w:sz w:val="22"/>
                 <w:szCs w:val="22"/>
               </w:rPr>
-              <w:t xml:space="preserve">. The estimated effect is consistent with other models at approximately 8-11% FDI growth associated with a 200% increase in flights (the estimate is reported as 0.000 in this table, but in </w:t>
+              <w:t xml:space="preserve">. The estimated effect is consistent with other models at approximately </w:t>
+            </w:r>
+            <w:r>
+              <w:rPr>
+                <w:rFonts w:ascii="Arial" w:hAnsi="Arial" w:cs="Arial"/>
+                <w:color w:val="000000"/>
+                <w:sz w:val="22"/>
+                <w:szCs w:val="22"/>
+              </w:rPr>
+              <w:t>5-14</w:t>
+            </w:r>
+            <w:r>
+              <w:rPr>
+                <w:rFonts w:ascii="Arial" w:hAnsi="Arial" w:cs="Arial"/>
+                <w:color w:val="000000"/>
+                <w:sz w:val="22"/>
+                <w:szCs w:val="22"/>
+              </w:rPr>
+              <w:t xml:space="preserve">% FDI growth associated with a </w:t>
+            </w:r>
+            <w:r>
+              <w:rPr>
+                <w:rFonts w:ascii="Arial" w:hAnsi="Arial" w:cs="Arial"/>
+                <w:color w:val="000000"/>
+                <w:sz w:val="22"/>
+                <w:szCs w:val="22"/>
+              </w:rPr>
+              <w:t>1</w:t>
+            </w:r>
+            <w:r>
+              <w:rPr>
+                <w:rFonts w:ascii="Arial" w:hAnsi="Arial" w:cs="Arial"/>
+                <w:color w:val="000000"/>
+                <w:sz w:val="22"/>
+                <w:szCs w:val="22"/>
+              </w:rPr>
+              <w:t>00% increase in flights</w:t>
+            </w:r>
+            <w:r>
+              <w:rPr>
+                <w:rFonts w:ascii="Arial" w:hAnsi="Arial" w:cs="Arial"/>
+                <w:color w:val="000000"/>
+                <w:sz w:val="22"/>
+                <w:szCs w:val="22"/>
+              </w:rPr>
+              <w:t xml:space="preserve">, </w:t>
             </w:r>
             <w:proofErr w:type="gramStart"/>
             <w:r>
@@ -320,7 +632,7 @@
                 <w:sz w:val="22"/>
                 <w:szCs w:val="22"/>
               </w:rPr>
-              <w:t>reality</w:t>
+              <w:t>with the exception of</w:t>
             </w:r>
             <w:proofErr w:type="gramEnd"/>
             <w:r>
@@ -330,27 +642,16 @@
                 <w:sz w:val="22"/>
                 <w:szCs w:val="22"/>
               </w:rPr>
-              <w:t xml:space="preserve"> is approximately 0.0004-0.0005). However, the consistently positive FDI and passenger variables in Europe may have been the reason for the significance of the </w:t>
-            </w:r>
-            <w:proofErr w:type="gramStart"/>
-            <w:r>
-              <w:rPr>
-                <w:rFonts w:ascii="Arial" w:hAnsi="Arial" w:cs="Arial"/>
-                <w:color w:val="000000"/>
-                <w:sz w:val="22"/>
-                <w:szCs w:val="22"/>
-              </w:rPr>
-              <w:t>model, and</w:t>
-            </w:r>
-            <w:proofErr w:type="gramEnd"/>
-            <w:r>
-              <w:rPr>
-                <w:rFonts w:ascii="Arial" w:hAnsi="Arial" w:cs="Arial"/>
-                <w:color w:val="000000"/>
-                <w:sz w:val="22"/>
-                <w:szCs w:val="22"/>
-              </w:rPr>
-              <w:t xml:space="preserve"> bodes well for Ukraine specifically.</w:t>
+              <w:t xml:space="preserve"> using GDP growth instead as the covariate, which produces a negative coefficient</w:t>
+            </w:r>
+            <w:r>
+              <w:rPr>
+                <w:rFonts w:ascii="Arial" w:hAnsi="Arial" w:cs="Arial"/>
+                <w:color w:val="000000"/>
+                <w:sz w:val="22"/>
+                <w:szCs w:val="22"/>
+              </w:rPr>
+              <w:t xml:space="preserve">. </w:t>
             </w:r>
           </w:p>
           <w:p>
@@ -375,7 +676,7 @@
                 <w:b/>
                 <w:smallCaps/>
               </w:rPr>
-              <w:t>3</w:t>
+              <w:t>4</w:t>
             </w:r>
           </w:p>
           <w:p>
@@ -394,7 +695,44 @@
                 <w:smallCaps/>
                 <w:color w:val="000000"/>
               </w:rPr>
-              <w:t>OLS regressions of Percentage change FDI on passengers flying into the country, controlling for battle fatalities</w:t>
+              <w:lastRenderedPageBreak/>
+              <w:t xml:space="preserve">OLS regressions of </w:t>
+            </w:r>
+            <w:r>
+              <w:rPr>
+                <w:b/>
+                <w:bCs/>
+                <w:smallCaps/>
+                <w:color w:val="000000"/>
+              </w:rPr>
+              <w:t>IHS-Transformed</w:t>
+            </w:r>
+            <w:r>
+              <w:rPr>
+                <w:b/>
+                <w:bCs/>
+                <w:smallCaps/>
+                <w:color w:val="000000"/>
+              </w:rPr>
+              <w:t xml:space="preserve"> FDI on </w:t>
+            </w:r>
+            <w:r>
+              <w:rPr>
+                <w:b/>
+                <w:bCs/>
+                <w:smallCaps/>
+                <w:color w:val="000000"/>
+              </w:rPr>
+              <w:t xml:space="preserve">percentage change in </w:t>
+            </w:r>
+            <w:r>
+              <w:rPr>
+                <w:b/>
+                <w:bCs/>
+                <w:smallCaps/>
+                <w:color w:val="000000"/>
+              </w:rPr>
+              <w:t>passengers flying into the country, controlling for battle fatalities</w:t>
             </w:r>
             <w:r>
               <w:rPr>
@@ -432,57 +770,15 @@
               <w:spacing w:before="0" w:beforeAutospacing="0" w:after="160" w:afterAutospacing="0"/>
               <w:jc w:val="both"/>
             </w:pPr>
-          </w:p>
-          <w:p>
-            <w:pPr>
-              <w:pStyle w:val="NormalWeb"/>
-              <w:spacing w:before="0" w:beforeAutospacing="0" w:after="160" w:afterAutospacing="0"/>
-              <w:jc w:val="both"/>
-            </w:pPr>
-            <w:r>
-              <w:rPr>
-                <w:rFonts w:ascii="Arial" w:hAnsi="Arial" w:cs="Arial"/>
-                <w:color w:val="000000"/>
-                <w:sz w:val="22"/>
-                <w:szCs w:val="22"/>
-                <w:bdr w:val="none" w:sz="0" w:space="0" w:color="auto" w:frame="1"/>
-              </w:rPr>
-              <w:fldChar w:fldCharType="begin"/>
-            </w:r>
-            <w:r>
-              <w:rPr>
-                <w:rFonts w:ascii="Arial" w:hAnsi="Arial" w:cs="Arial"/>
-                <w:color w:val="000000"/>
-                <w:sz w:val="22"/>
-                <w:szCs w:val="22"/>
-                <w:bdr w:val="none" w:sz="0" w:space="0" w:color="auto" w:frame="1"/>
-              </w:rPr>
-              <w:instrText xml:space="preserve"> INCLUDEPICTURE "https://lh7-rt.googleusercontent.com/docsz/AD_4nXdKoDMwNA-Fj3P-lEz_-rThErYLwLNt8eBCPimfTjpFtPrm8vaTBC2jIp5NmOH1g50bF9ay8s_6H8tTaSwELIWuMnZsHAlRYdiFQcLEQ_VW-F1h5Sz4tLfif2gnaS4sgCRAGUW4wXfcuLtcXI4O3xUH7xyO?key=p1wGRXIsyfhF7ExMudEVJQ" \* MERGEFORMATINET </w:instrText>
-            </w:r>
-            <w:r>
-              <w:rPr>
-                <w:rFonts w:ascii="Arial" w:hAnsi="Arial" w:cs="Arial"/>
-                <w:color w:val="000000"/>
-                <w:sz w:val="22"/>
-                <w:szCs w:val="22"/>
-                <w:bdr w:val="none" w:sz="0" w:space="0" w:color="auto" w:frame="1"/>
-              </w:rPr>
-              <w:fldChar w:fldCharType="separate"/>
-            </w:r>
-            <w:r>
-              <w:rPr>
-                <w:rFonts w:ascii="Arial" w:hAnsi="Arial" w:cs="Arial"/>
+            <w:r>
+              <w:rPr>
                 <w:noProof/>
-                <w:color w:val="000000"/>
-                <w:sz w:val="22"/>
-                <w:szCs w:val="22"/>
-                <w:bdr w:val="none" w:sz="0" w:space="0" w:color="auto" w:frame="1"/>
               </w:rPr>
               <w:drawing>
-                <wp:inline distT="0" distB="0" distL="0" distR="0" wp14:anchorId="50D0BE3D" wp14:editId="1181B80A">
-                  <wp:extent cx="4938764" cy="2314782"/>
-                  <wp:effectExtent l="0" t="0" r="1905" b="0"/>
-                  <wp:docPr id="232161891" name="Picture 3" descr="A screenshot of a table&#10;&#10;Description automatically generated"/>
+                <wp:inline distT="0" distB="0" distL="0" distR="0" wp14:anchorId="0FB874C3" wp14:editId="2A3DE960">
+                  <wp:extent cx="5284823" cy="4784007"/>
+                  <wp:effectExtent l="0" t="0" r="0" b="4445"/>
+                  <wp:docPr id="1864928906" name="Picture 5" descr="A screenshot of a computer&#10;&#10;Description automatically generated"/>
                   <wp:cNvGraphicFramePr>
                     <a:graphicFrameLocks xmlns:a="http://schemas.openxmlformats.org/drawingml/2006/main" noChangeAspect="1"/>
                   </wp:cNvGraphicFramePr>
@@ -490,108 +786,8 @@
                     <a:graphicData uri="http://schemas.openxmlformats.org/drawingml/2006/picture">
                       <pic:pic xmlns:pic="http://schemas.openxmlformats.org/drawingml/2006/picture">
                         <pic:nvPicPr>
-                          <pic:cNvPr id="232161891" name="Picture 3" descr="A screenshot of a table&#10;&#10;Description automatically generated"/>
-                          <pic:cNvPicPr>
-                            <a:picLocks noChangeAspect="1" noChangeArrowheads="1"/>
-                          </pic:cNvPicPr>
-                        </pic:nvPicPr>
-                        <pic:blipFill>
-                          <a:blip r:embed="rId5" cstate="print">
-                            <a:extLst>
-                              <a:ext uri="{28A0092B-C50C-407E-A947-70E740481C1C}">
-                                <a14:useLocalDpi xmlns:a14="http://schemas.microsoft.com/office/drawing/2010/main" val="0"/>
-                              </a:ext>
-                            </a:extLst>
-                          </a:blip>
-                          <a:srcRect/>
-                          <a:stretch>
-                            <a:fillRect/>
-                          </a:stretch>
-                        </pic:blipFill>
-                        <pic:spPr bwMode="auto">
-                          <a:xfrm>
-                            <a:off x="0" y="0"/>
-                            <a:ext cx="4945769" cy="2318065"/>
-                          </a:xfrm>
-                          <a:prstGeom prst="rect">
-                            <a:avLst/>
-                          </a:prstGeom>
-                          <a:noFill/>
-                          <a:ln>
-                            <a:noFill/>
-                          </a:ln>
-                        </pic:spPr>
-                      </pic:pic>
-                    </a:graphicData>
-                  </a:graphic>
-                </wp:inline>
-              </w:drawing>
-            </w:r>
-            <w:r>
-              <w:rPr>
-                <w:rFonts w:ascii="Arial" w:hAnsi="Arial" w:cs="Arial"/>
-                <w:color w:val="000000"/>
-                <w:sz w:val="22"/>
-                <w:szCs w:val="22"/>
-                <w:bdr w:val="none" w:sz="0" w:space="0" w:color="auto" w:frame="1"/>
-              </w:rPr>
-              <w:fldChar w:fldCharType="end"/>
-            </w:r>
-            <w:r>
-              <w:rPr>
-                <w:rFonts w:ascii="Arial" w:hAnsi="Arial" w:cs="Arial"/>
-                <w:color w:val="000000"/>
-                <w:sz w:val="22"/>
-                <w:szCs w:val="22"/>
-                <w:bdr w:val="none" w:sz="0" w:space="0" w:color="auto" w:frame="1"/>
-              </w:rPr>
-              <w:fldChar w:fldCharType="begin"/>
-            </w:r>
-            <w:r>
-              <w:rPr>
-                <w:rFonts w:ascii="Arial" w:hAnsi="Arial" w:cs="Arial"/>
-                <w:color w:val="000000"/>
-                <w:sz w:val="22"/>
-                <w:szCs w:val="22"/>
-                <w:bdr w:val="none" w:sz="0" w:space="0" w:color="auto" w:frame="1"/>
-              </w:rPr>
-              <w:instrText xml:space="preserve"> INCLUDEPICTURE "https://lh7-rt.googleusercontent.com/docsz/AD_4nXdE_gW7SbfRByfVBvhqIfoxqRs4E3qRaE32HQfXvqi8XvnfaBJ7K_1gb1Z97vO87ER1YqBj5nYaw4kac90969DYpiV5PSPZBeKEAkfQf_Nm-weOiWYuhZ66HRDYeUdds5ERN-VG2E9ZT82W8hRUfTB5Ywn9?key=p1wGRXIsyfhF7ExMudEVJQ" \* MERGEFORMATINET </w:instrText>
-            </w:r>
-            <w:r>
-              <w:rPr>
-                <w:rFonts w:ascii="Arial" w:hAnsi="Arial" w:cs="Arial"/>
-                <w:color w:val="000000"/>
-                <w:sz w:val="22"/>
-                <w:szCs w:val="22"/>
-                <w:bdr w:val="none" w:sz="0" w:space="0" w:color="auto" w:frame="1"/>
-              </w:rPr>
-              <w:fldChar w:fldCharType="separate"/>
-            </w:r>
-            <w:r>
-              <w:rPr>
-                <w:rFonts w:ascii="Arial" w:hAnsi="Arial" w:cs="Arial"/>
-                <w:noProof/>
-                <w:color w:val="000000"/>
-                <w:sz w:val="22"/>
-                <w:szCs w:val="22"/>
-                <w:bdr w:val="none" w:sz="0" w:space="0" w:color="auto" w:frame="1"/>
-              </w:rPr>
-              <w:drawing>
-                <wp:inline distT="0" distB="0" distL="0" distR="0" wp14:anchorId="0822C317" wp14:editId="2693DC93">
-                  <wp:extent cx="4938764" cy="1861534"/>
-                  <wp:effectExtent l="0" t="0" r="1905" b="5715"/>
-                  <wp:docPr id="180399419" name="Picture 2" descr="A screenshot of a calculator&#10;&#10;Description automatically generated"/>
-                  <wp:cNvGraphicFramePr>
-                    <a:graphicFrameLocks xmlns:a="http://schemas.openxmlformats.org/drawingml/2006/main" noChangeAspect="1"/>
-                  </wp:cNvGraphicFramePr>
-                  <a:graphic xmlns:a="http://schemas.openxmlformats.org/drawingml/2006/main">
-                    <a:graphicData uri="http://schemas.openxmlformats.org/drawingml/2006/picture">
-                      <pic:pic xmlns:pic="http://schemas.openxmlformats.org/drawingml/2006/picture">
-                        <pic:nvPicPr>
-                          <pic:cNvPr id="180399419" name="Picture 2" descr="A screenshot of a calculator&#10;&#10;Description automatically generated"/>
-                          <pic:cNvPicPr>
-                            <a:picLocks noChangeAspect="1" noChangeArrowheads="1"/>
-                          </pic:cNvPicPr>
+                          <pic:cNvPr id="1864928906" name="Picture 5" descr="A screenshot of a computer&#10;&#10;Description automatically generated"/>
+                          <pic:cNvPicPr/>
                         </pic:nvPicPr>
                         <pic:blipFill>
                           <a:blip r:embed="rId6" cstate="print">
@@ -601,23 +797,18 @@
                               </a:ext>
                             </a:extLst>
                           </a:blip>
-                          <a:srcRect/>
                           <a:stretch>
                             <a:fillRect/>
                           </a:stretch>
                         </pic:blipFill>
-                        <pic:spPr bwMode="auto">
+                        <pic:spPr>
                           <a:xfrm>
                             <a:off x="0" y="0"/>
-                            <a:ext cx="4977774" cy="1876238"/>
+                            <a:ext cx="5290861" cy="4789473"/>
                           </a:xfrm>
                           <a:prstGeom prst="rect">
                             <a:avLst/>
                           </a:prstGeom>
-                          <a:noFill/>
-                          <a:ln>
-                            <a:noFill/>
-                          </a:ln>
                         </pic:spPr>
                       </pic:pic>
                     </a:graphicData>
@@ -625,22 +816,18 @@
                 </wp:inline>
               </w:drawing>
             </w:r>
-            <w:r>
-              <w:rPr>
-                <w:rFonts w:ascii="Arial" w:hAnsi="Arial" w:cs="Arial"/>
-                <w:color w:val="000000"/>
-                <w:sz w:val="22"/>
-                <w:szCs w:val="22"/>
-                <w:bdr w:val="none" w:sz="0" w:space="0" w:color="auto" w:frame="1"/>
-              </w:rPr>
-              <w:fldChar w:fldCharType="end"/>
-            </w:r>
           </w:p>
           <w:p>
             <w:pPr>
               <w:pStyle w:val="NormalWeb"/>
               <w:spacing w:before="0" w:beforeAutospacing="0" w:after="160" w:afterAutospacing="0"/>
               <w:jc w:val="both"/>
+              <w:rPr>
+                <w:rFonts w:ascii="Arial" w:hAnsi="Arial" w:cs="Arial"/>
+                <w:color w:val="000000"/>
+                <w:sz w:val="22"/>
+                <w:szCs w:val="22"/>
+              </w:rPr>
             </w:pPr>
             <w:r>
               <w:rPr>
@@ -649,7 +836,334 @@
                 <w:sz w:val="22"/>
                 <w:szCs w:val="22"/>
               </w:rPr>
-              <w:t>Lastly, we ran the model with log-transformed FDI as the independent variable. This produces negative estimates, revealing that the negative FDI datapoints excluded by this method are consequential to the resulting estimators, and that the IHS transformation is useful. Also note that studentized Breusch-Pagan tests were run to test heteroskedasticity, and none was observed in the reported models.</w:t>
+              <w:t xml:space="preserve">Lastly, we ran the model with log-transformed FDI as the independent variable. </w:t>
+            </w:r>
+            <w:r>
+              <w:rPr>
+                <w:rFonts w:ascii="Arial" w:hAnsi="Arial" w:cs="Arial"/>
+                <w:color w:val="000000"/>
+                <w:sz w:val="22"/>
+                <w:szCs w:val="22"/>
+              </w:rPr>
+              <w:t xml:space="preserve">This also produces a similar pattern of positive yet insignificant coefficients, with a 100% increase in </w:t>
+            </w:r>
+            <w:r>
+              <w:rPr>
+                <w:rFonts w:ascii="Arial" w:hAnsi="Arial" w:cs="Arial"/>
+                <w:color w:val="000000"/>
+                <w:sz w:val="22"/>
+                <w:szCs w:val="22"/>
+              </w:rPr>
+              <w:t>passengers flying into the country</w:t>
+            </w:r>
+            <w:r>
+              <w:rPr>
+                <w:rFonts w:ascii="Arial" w:hAnsi="Arial" w:cs="Arial"/>
+                <w:color w:val="000000"/>
+                <w:sz w:val="22"/>
+                <w:szCs w:val="22"/>
+              </w:rPr>
+              <w:t xml:space="preserve"> associated with a </w:t>
+            </w:r>
+            <w:r>
+              <w:rPr>
+                <w:rFonts w:ascii="Arial" w:hAnsi="Arial" w:cs="Arial"/>
+                <w:color w:val="000000"/>
+                <w:sz w:val="22"/>
+                <w:szCs w:val="22"/>
+              </w:rPr>
+              <w:t>0.2-5% increase in FDI.</w:t>
+            </w:r>
+            <w:r>
+              <w:rPr>
+                <w:rFonts w:ascii="Arial" w:hAnsi="Arial" w:cs="Arial"/>
+                <w:color w:val="000000"/>
+                <w:sz w:val="22"/>
+                <w:szCs w:val="22"/>
+              </w:rPr>
+              <w:t xml:space="preserve"> </w:t>
+            </w:r>
+            <w:r>
+              <w:rPr>
+                <w:rFonts w:ascii="Arial" w:hAnsi="Arial" w:cs="Arial"/>
+                <w:color w:val="000000"/>
+                <w:sz w:val="22"/>
+                <w:szCs w:val="22"/>
+              </w:rPr>
+              <w:t>This produces negative estimates</w:t>
+            </w:r>
+            <w:r>
+              <w:rPr>
+                <w:rFonts w:ascii="Arial" w:hAnsi="Arial" w:cs="Arial"/>
+                <w:color w:val="000000"/>
+                <w:sz w:val="22"/>
+                <w:szCs w:val="22"/>
+              </w:rPr>
+              <w:t xml:space="preserve"> only for log-transformed nominal FDI</w:t>
+            </w:r>
+            <w:r>
+              <w:rPr>
+                <w:rFonts w:ascii="Arial" w:hAnsi="Arial" w:cs="Arial"/>
+                <w:color w:val="000000"/>
+                <w:sz w:val="22"/>
+                <w:szCs w:val="22"/>
+              </w:rPr>
+              <w:t>, but these also are insignificant, and points to that when looking at nominal GDP,</w:t>
+            </w:r>
+            <w:r>
+              <w:rPr>
+                <w:rFonts w:ascii="Arial" w:hAnsi="Arial" w:cs="Arial"/>
+                <w:color w:val="000000"/>
+                <w:sz w:val="22"/>
+                <w:szCs w:val="22"/>
+              </w:rPr>
+              <w:t xml:space="preserve"> </w:t>
+            </w:r>
+            <w:r>
+              <w:rPr>
+                <w:rFonts w:ascii="Arial" w:hAnsi="Arial" w:cs="Arial"/>
+                <w:i/>
+                <w:iCs/>
+                <w:color w:val="000000"/>
+                <w:sz w:val="22"/>
+                <w:szCs w:val="22"/>
+              </w:rPr>
+              <w:t xml:space="preserve">decreases </w:t>
+            </w:r>
+            <w:r>
+              <w:rPr>
+                <w:rFonts w:ascii="Arial" w:hAnsi="Arial" w:cs="Arial"/>
+                <w:color w:val="000000"/>
+                <w:sz w:val="22"/>
+                <w:szCs w:val="22"/>
+              </w:rPr>
+              <w:t xml:space="preserve">in passengers flying into the country may matter more than </w:t>
+            </w:r>
+            <w:r>
+              <w:rPr>
+                <w:rFonts w:ascii="Arial" w:hAnsi="Arial" w:cs="Arial"/>
+                <w:i/>
+                <w:iCs/>
+                <w:color w:val="000000"/>
+                <w:sz w:val="22"/>
+                <w:szCs w:val="22"/>
+              </w:rPr>
+              <w:t>increases</w:t>
+            </w:r>
+            <w:r>
+              <w:rPr>
+                <w:rFonts w:ascii="Arial" w:hAnsi="Arial" w:cs="Arial"/>
+                <w:color w:val="000000"/>
+                <w:sz w:val="22"/>
+                <w:szCs w:val="22"/>
+              </w:rPr>
+              <w:t>. These</w:t>
+            </w:r>
+            <w:r>
+              <w:rPr>
+                <w:rFonts w:ascii="Arial" w:hAnsi="Arial" w:cs="Arial"/>
+                <w:color w:val="000000"/>
+                <w:sz w:val="22"/>
+                <w:szCs w:val="22"/>
+              </w:rPr>
+              <w:t xml:space="preserve"> different outcomes reveal</w:t>
+            </w:r>
+            <w:r>
+              <w:rPr>
+                <w:rFonts w:ascii="Arial" w:hAnsi="Arial" w:cs="Arial"/>
+                <w:color w:val="000000"/>
+                <w:sz w:val="22"/>
+                <w:szCs w:val="22"/>
+              </w:rPr>
+              <w:t xml:space="preserve"> that the negative FDI datapoints excluded by </w:t>
+            </w:r>
+            <w:r>
+              <w:rPr>
+                <w:rFonts w:ascii="Arial" w:hAnsi="Arial" w:cs="Arial"/>
+                <w:color w:val="000000"/>
+                <w:sz w:val="22"/>
+                <w:szCs w:val="22"/>
+              </w:rPr>
+              <w:t>the log</w:t>
+            </w:r>
+            <w:r>
+              <w:rPr>
+                <w:rFonts w:ascii="Arial" w:hAnsi="Arial" w:cs="Arial"/>
+                <w:color w:val="000000"/>
+                <w:sz w:val="22"/>
+                <w:szCs w:val="22"/>
+              </w:rPr>
+              <w:t xml:space="preserve"> method are consequential to the resulting estimators, and that the IHS transformation is useful.</w:t>
+            </w:r>
+            <w:r>
+              <w:rPr>
+                <w:rFonts w:ascii="Arial" w:hAnsi="Arial" w:cs="Arial"/>
+                <w:color w:val="000000"/>
+                <w:sz w:val="22"/>
+                <w:szCs w:val="22"/>
+              </w:rPr>
+              <w:t xml:space="preserve"> </w:t>
+            </w:r>
+          </w:p>
+          <w:p>
+            <w:pPr>
+              <w:pStyle w:val="NormalWeb"/>
+              <w:spacing w:before="0" w:beforeAutospacing="0" w:after="160" w:afterAutospacing="0"/>
+              <w:jc w:val="both"/>
+              <w:rPr>
+                <w:rFonts w:ascii="Arial" w:hAnsi="Arial" w:cs="Arial"/>
+                <w:color w:val="000000"/>
+                <w:sz w:val="22"/>
+                <w:szCs w:val="22"/>
+              </w:rPr>
+            </w:pPr>
+            <w:r>
+              <w:rPr>
+                <w:rFonts w:ascii="Arial" w:hAnsi="Arial" w:cs="Arial"/>
+                <w:color w:val="000000"/>
+                <w:sz w:val="22"/>
+                <w:szCs w:val="22"/>
+              </w:rPr>
+              <w:t xml:space="preserve">Also note that </w:t>
+            </w:r>
+            <w:r>
+              <w:rPr>
+                <w:rFonts w:ascii="Arial" w:hAnsi="Arial" w:cs="Arial"/>
+                <w:color w:val="000000"/>
+                <w:sz w:val="22"/>
+                <w:szCs w:val="22"/>
+              </w:rPr>
+              <w:t>s</w:t>
+            </w:r>
+            <w:r>
+              <w:rPr>
+                <w:rFonts w:ascii="Arial" w:hAnsi="Arial" w:cs="Arial"/>
+                <w:color w:val="000000"/>
+                <w:sz w:val="22"/>
+                <w:szCs w:val="22"/>
+              </w:rPr>
+              <w:t xml:space="preserve">tudentized Breusch-Pagan tests were run for all models. </w:t>
+            </w:r>
+            <w:r>
+              <w:rPr>
+                <w:rFonts w:ascii="Arial" w:hAnsi="Arial" w:cs="Arial"/>
+                <w:color w:val="000000"/>
+                <w:sz w:val="22"/>
+                <w:szCs w:val="22"/>
+              </w:rPr>
+              <w:t>Significant e</w:t>
+            </w:r>
+            <w:r>
+              <w:rPr>
+                <w:rFonts w:ascii="Arial" w:hAnsi="Arial" w:cs="Arial"/>
+                <w:color w:val="000000"/>
+                <w:sz w:val="22"/>
+                <w:szCs w:val="22"/>
+              </w:rPr>
+              <w:t xml:space="preserve">vidence for </w:t>
+            </w:r>
+            <w:proofErr w:type="spellStart"/>
+            <w:r>
+              <w:rPr>
+                <w:rFonts w:ascii="Arial" w:hAnsi="Arial" w:cs="Arial"/>
+                <w:color w:val="000000"/>
+                <w:sz w:val="22"/>
+                <w:szCs w:val="22"/>
+              </w:rPr>
+              <w:t>heteroskedascity</w:t>
+            </w:r>
+            <w:proofErr w:type="spellEnd"/>
+            <w:r>
+              <w:rPr>
+                <w:rFonts w:ascii="Arial" w:hAnsi="Arial" w:cs="Arial"/>
+                <w:color w:val="000000"/>
+                <w:sz w:val="22"/>
+                <w:szCs w:val="22"/>
+              </w:rPr>
+              <w:t xml:space="preserve"> was only found for model 4a</w:t>
+            </w:r>
+            <w:r>
+              <w:rPr>
+                <w:rFonts w:ascii="Arial" w:hAnsi="Arial" w:cs="Arial"/>
+                <w:color w:val="000000"/>
+                <w:sz w:val="22"/>
+                <w:szCs w:val="22"/>
+              </w:rPr>
+              <w:t xml:space="preserve"> of </w:t>
+            </w:r>
+            <w:r>
+              <w:rPr>
+                <w:rFonts w:ascii="Arial" w:hAnsi="Arial" w:cs="Arial"/>
+                <w:color w:val="000000"/>
+                <w:sz w:val="22"/>
+                <w:szCs w:val="22"/>
+              </w:rPr>
+              <w:t xml:space="preserve">all subsets </w:t>
+            </w:r>
+            <w:r>
+              <w:rPr>
+                <w:rFonts w:ascii="Arial" w:hAnsi="Arial" w:cs="Arial"/>
+                <w:color w:val="000000"/>
+                <w:sz w:val="22"/>
+                <w:szCs w:val="22"/>
+              </w:rPr>
+              <w:t>except</w:t>
+            </w:r>
+            <w:r>
+              <w:rPr>
+                <w:rFonts w:ascii="Arial" w:hAnsi="Arial" w:cs="Arial"/>
+                <w:color w:val="000000"/>
+                <w:sz w:val="22"/>
+                <w:szCs w:val="22"/>
+              </w:rPr>
+              <w:t xml:space="preserve"> Lower-Middle-Income, which instead </w:t>
+            </w:r>
+            <w:r>
+              <w:rPr>
+                <w:rFonts w:ascii="Arial" w:hAnsi="Arial" w:cs="Arial"/>
+                <w:color w:val="000000"/>
+                <w:sz w:val="22"/>
+                <w:szCs w:val="22"/>
+              </w:rPr>
+              <w:t>exhibited</w:t>
+            </w:r>
+            <w:r>
+              <w:rPr>
+                <w:rFonts w:ascii="Arial" w:hAnsi="Arial" w:cs="Arial"/>
+                <w:color w:val="000000"/>
+                <w:sz w:val="22"/>
+                <w:szCs w:val="22"/>
+              </w:rPr>
+              <w:t xml:space="preserve"> </w:t>
+            </w:r>
+            <w:proofErr w:type="spellStart"/>
+            <w:r>
+              <w:rPr>
+                <w:rFonts w:ascii="Arial" w:hAnsi="Arial" w:cs="Arial"/>
+                <w:color w:val="000000"/>
+                <w:sz w:val="22"/>
+                <w:szCs w:val="22"/>
+              </w:rPr>
+              <w:t>heteroskedascity</w:t>
+            </w:r>
+            <w:proofErr w:type="spellEnd"/>
+            <w:r>
+              <w:rPr>
+                <w:rFonts w:ascii="Arial" w:hAnsi="Arial" w:cs="Arial"/>
+                <w:color w:val="000000"/>
+                <w:sz w:val="22"/>
+                <w:szCs w:val="22"/>
+              </w:rPr>
+              <w:t xml:space="preserve"> for model 6a.</w:t>
+            </w:r>
+            <w:r>
+              <w:rPr>
+                <w:rFonts w:ascii="Arial" w:hAnsi="Arial" w:cs="Arial"/>
+                <w:color w:val="000000"/>
+                <w:sz w:val="22"/>
+                <w:szCs w:val="22"/>
+              </w:rPr>
+              <w:t xml:space="preserve"> </w:t>
             </w:r>
           </w:p>
         </w:tc>
@@ -669,7 +1183,25 @@
         <w:t xml:space="preserve">Replication notes: </w:t>
       </w:r>
     </w:p>
-    <w:p/>
+    <w:p>
+      <w:pPr>
+        <w:pStyle w:val="ListParagraph"/>
+        <w:numPr>
+          <w:ilvl w:val="0"/>
+          <w:numId w:val="1"/>
+        </w:numPr>
+      </w:pPr>
+      <w:r>
+        <w:lastRenderedPageBreak/>
+        <w:t xml:space="preserve">Multiplied percentage change variable by 100 to enhance interpretability of coefficients. (without this, they are </w:t>
+      </w:r>
+      <w:r>
+        <w:t>~</w:t>
+      </w:r>
+      <w:r>
+        <w:t xml:space="preserve">0.001 and difficult to decipher). </w:t>
+      </w:r>
+    </w:p>
     <w:sectPr>
       <w:pgSz w:w="12240" w:h="15840"/>
       <w:pgMar w:top="1440" w:right="1440" w:bottom="1440" w:left="1440" w:header="720" w:footer="720" w:gutter="0"/>
@@ -678,6 +1210,127 @@
     </w:sectPr>
   </w:body>
 </w:document>
+</file>
+
+<file path=word/numbering.xml><?xml version="1.0" encoding="utf-8"?>
+<w:numbering xmlns:wpc="http://schemas.microsoft.com/office/word/2010/wordprocessingCanvas" xmlns:cx="http://schemas.microsoft.com/office/drawing/2014/chartex" xmlns:cx1="http://schemas.microsoft.com/office/drawing/2015/9/8/chartex" xmlns:cx2="http://schemas.microsoft.com/office/drawing/2015/10/21/chartex" xmlns:cx3="http://schemas.microsoft.com/office/drawing/2016/5/9/chartex" xmlns:cx4="http://schemas.microsoft.com/office/drawing/2016/5/10/chartex" xmlns:cx5="http://schemas.microsoft.com/office/drawing/2016/5/11/chartex" xmlns:cx6="http://schemas.microsoft.com/office/drawing/2016/5/12/chartex" xmlns:cx7="http://schemas.microsoft.com/office/drawing/2016/5/13/chartex" xmlns:cx8="http://schemas.microsoft.com/office/drawing/2016/5/14/chartex" xmlns:mc="http://schemas.openxmlformats.org/markup-compatibility/2006" xmlns:aink="http://schemas.microsoft.com/office/drawing/2016/ink" xmlns:am3d="http://schemas.microsoft.com/office/drawing/2017/model3d" xmlns:o="urn:schemas-microsoft-com:office:office" xmlns:oel="http://schemas.microsoft.com/office/2019/extlst" xmlns:r="http://schemas.openxmlformats.org/officeDocument/2006/relationships" xmlns:m="http://schemas.openxmlformats.org/officeDocument/2006/math" xmlns:v="urn:schemas-microsoft-com:vml" xmlns:wp14="http://schemas.microsoft.com/office/word/2010/wordprocessingDrawing" xmlns:wp="http://schemas.openxmlformats.org/drawingml/2006/wordprocessingDrawing" xmlns:w10="urn:schemas-microsoft-com:office:word" xmlns:w="http://schemas.openxmlformats.org/wordprocessingml/2006/main" xmlns:w14="http://schemas.microsoft.com/office/word/2010/wordml" xmlns:w15="http://schemas.microsoft.com/office/word/2012/wordml" xmlns:w16cex="http://schemas.microsoft.com/office/word/2018/wordml/cex" xmlns:w16cid="http://schemas.microsoft.com/office/word/2016/wordml/cid" xmlns:w16="http://schemas.microsoft.com/office/word/2018/wordml" xmlns:w16du="http://schemas.microsoft.com/office/word/2023/wordml/word16du" xmlns:w16sdtdh="http://schemas.microsoft.com/office/word/2020/wordml/sdtdatahash" xmlns:w16se="http://schemas.microsoft.com/office/word/2015/wordml/symex" xmlns:wpg="http://schemas.microsoft.com/office/word/2010/wordprocessingGroup" xmlns:wpi="http://schemas.microsoft.com/office/word/2010/wordprocessingInk" xmlns:wne="http://schemas.microsoft.com/office/word/2006/wordml" xmlns:wps="http://schemas.microsoft.com/office/word/2010/wordprocessingShape" mc:Ignorable="w14 w15 w16se w16cid w16 w16cex w16sdtdh w16du wp14">
+  <w:abstractNum w:abstractNumId="0" w15:restartNumberingAfterBreak="0">
+    <w:nsid w:val="645B4B31"/>
+    <w:multiLevelType w:val="hybridMultilevel"/>
+    <w:tmpl w:val="3132C412"/>
+    <w:lvl w:ilvl="0" w:tplc="A9DA99EA">
+      <w:start w:val="1"/>
+      <w:numFmt w:val="bullet"/>
+      <w:lvlText w:val="-"/>
+      <w:lvlJc w:val="left"/>
+      <w:pPr>
+        <w:ind w:left="720" w:hanging="360"/>
+      </w:pPr>
+      <w:rPr>
+        <w:rFonts w:ascii="Aptos" w:eastAsiaTheme="minorHAnsi" w:hAnsi="Aptos" w:cstheme="minorBidi" w:hint="default"/>
+      </w:rPr>
+    </w:lvl>
+    <w:lvl w:ilvl="1" w:tplc="04090003" w:tentative="1">
+      <w:start w:val="1"/>
+      <w:numFmt w:val="bullet"/>
+      <w:lvlText w:val="o"/>
+      <w:lvlJc w:val="left"/>
+      <w:pPr>
+        <w:ind w:left="1440" w:hanging="360"/>
+      </w:pPr>
+      <w:rPr>
+        <w:rFonts w:ascii="Courier New" w:hAnsi="Courier New" w:cs="Courier New" w:hint="default"/>
+      </w:rPr>
+    </w:lvl>
+    <w:lvl w:ilvl="2" w:tplc="04090005" w:tentative="1">
+      <w:start w:val="1"/>
+      <w:numFmt w:val="bullet"/>
+      <w:lvlText w:val=""/>
+      <w:lvlJc w:val="left"/>
+      <w:pPr>
+        <w:ind w:left="2160" w:hanging="360"/>
+      </w:pPr>
+      <w:rPr>
+        <w:rFonts w:ascii="Wingdings" w:hAnsi="Wingdings" w:hint="default"/>
+      </w:rPr>
+    </w:lvl>
+    <w:lvl w:ilvl="3" w:tplc="04090001" w:tentative="1">
+      <w:start w:val="1"/>
+      <w:numFmt w:val="bullet"/>
+      <w:lvlText w:val=""/>
+      <w:lvlJc w:val="left"/>
+      <w:pPr>
+        <w:ind w:left="2880" w:hanging="360"/>
+      </w:pPr>
+      <w:rPr>
+        <w:rFonts w:ascii="Symbol" w:hAnsi="Symbol" w:hint="default"/>
+      </w:rPr>
+    </w:lvl>
+    <w:lvl w:ilvl="4" w:tplc="04090003" w:tentative="1">
+      <w:start w:val="1"/>
+      <w:numFmt w:val="bullet"/>
+      <w:lvlText w:val="o"/>
+      <w:lvlJc w:val="left"/>
+      <w:pPr>
+        <w:ind w:left="3600" w:hanging="360"/>
+      </w:pPr>
+      <w:rPr>
+        <w:rFonts w:ascii="Courier New" w:hAnsi="Courier New" w:cs="Courier New" w:hint="default"/>
+      </w:rPr>
+    </w:lvl>
+    <w:lvl w:ilvl="5" w:tplc="04090005" w:tentative="1">
+      <w:start w:val="1"/>
+      <w:numFmt w:val="bullet"/>
+      <w:lvlText w:val=""/>
+      <w:lvlJc w:val="left"/>
+      <w:pPr>
+        <w:ind w:left="4320" w:hanging="360"/>
+      </w:pPr>
+      <w:rPr>
+        <w:rFonts w:ascii="Wingdings" w:hAnsi="Wingdings" w:hint="default"/>
+      </w:rPr>
+    </w:lvl>
+    <w:lvl w:ilvl="6" w:tplc="04090001" w:tentative="1">
+      <w:start w:val="1"/>
+      <w:numFmt w:val="bullet"/>
+      <w:lvlText w:val=""/>
+      <w:lvlJc w:val="left"/>
+      <w:pPr>
+        <w:ind w:left="5040" w:hanging="360"/>
+      </w:pPr>
+      <w:rPr>
+        <w:rFonts w:ascii="Symbol" w:hAnsi="Symbol" w:hint="default"/>
+      </w:rPr>
+    </w:lvl>
+    <w:lvl w:ilvl="7" w:tplc="04090003" w:tentative="1">
+      <w:start w:val="1"/>
+      <w:numFmt w:val="bullet"/>
+      <w:lvlText w:val="o"/>
+      <w:lvlJc w:val="left"/>
+      <w:pPr>
+        <w:ind w:left="5760" w:hanging="360"/>
+      </w:pPr>
+      <w:rPr>
+        <w:rFonts w:ascii="Courier New" w:hAnsi="Courier New" w:cs="Courier New" w:hint="default"/>
+      </w:rPr>
+    </w:lvl>
+    <w:lvl w:ilvl="8" w:tplc="04090005" w:tentative="1">
+      <w:start w:val="1"/>
+      <w:numFmt w:val="bullet"/>
+      <w:lvlText w:val=""/>
+      <w:lvlJc w:val="left"/>
+      <w:pPr>
+        <w:ind w:left="6480" w:hanging="360"/>
+      </w:pPr>
+      <w:rPr>
+        <w:rFonts w:ascii="Wingdings" w:hAnsi="Wingdings" w:hint="default"/>
+      </w:rPr>
+    </w:lvl>
+  </w:abstractNum>
+  <w:num w:numId="1" w16cid:durableId="423262338">
+    <w:abstractNumId w:val="0"/>
+  </w:num>
+</w:numbering>
 </file>
 
 <file path=word/styles.xml><?xml version="1.0" encoding="utf-8"?>
@@ -1276,7 +1929,6 @@
   <w:style w:type="character" w:default="1" w:styleId="DefaultParagraphFont">
     <w:name w:val="Default Paragraph Font"/>
     <w:uiPriority w:val="1"/>
-    <w:semiHidden/>
     <w:unhideWhenUsed/>
   </w:style>
   <w:style w:type="table" w:default="1" w:styleId="TableNormal">

</xml_diff>